<commit_message>
Stichpunktzettel ergänzt, Projektdoku angepasst
</commit_message>
<xml_diff>
--- a/Projektdokumentation.docx
+++ b/Projektdokumentation.docx
@@ -1,6 +1,6 @@
 
 <file path=word/document.xml><?xml version="1.0" encoding="utf-8"?>
-<w:document xmlns:wpc="http://schemas.microsoft.com/office/word/2010/wordprocessingCanvas" xmlns:cx="http://schemas.microsoft.com/office/drawing/2014/chartex" xmlns:cx1="http://schemas.microsoft.com/office/drawing/2015/9/8/chartex" xmlns:cx2="http://schemas.microsoft.com/office/drawing/2015/10/21/chartex" xmlns:cx3="http://schemas.microsoft.com/office/drawing/2016/5/9/chartex" xmlns:cx4="http://schemas.microsoft.com/office/drawing/2016/5/10/chartex" xmlns:cx5="http://schemas.microsoft.com/office/drawing/2016/5/11/chartex" xmlns:cx6="http://schemas.microsoft.com/office/drawing/2016/5/12/chartex" xmlns:cx7="http://schemas.microsoft.com/office/drawing/2016/5/13/chartex" xmlns:cx8="http://schemas.microsoft.com/office/drawing/2016/5/14/chartex" xmlns:mc="http://schemas.openxmlformats.org/markup-compatibility/2006" xmlns:aink="http://schemas.microsoft.com/office/drawing/2016/ink" xmlns:am3d="http://schemas.microsoft.com/office/drawing/2017/model3d" xmlns:o="urn:schemas-microsoft-com:office:office" xmlns:r="http://schemas.openxmlformats.org/officeDocument/2006/relationships" xmlns:m="http://schemas.openxmlformats.org/officeDocument/2006/math" xmlns:v="urn:schemas-microsoft-com:vml" xmlns:wp14="http://schemas.microsoft.com/office/word/2010/wordprocessingDrawing" xmlns:wp="http://schemas.openxmlformats.org/drawingml/2006/wordprocessingDrawing" xmlns:w10="urn:schemas-microsoft-com:office:word" xmlns:w="http://schemas.openxmlformats.org/wordprocessingml/2006/main" xmlns:w14="http://schemas.microsoft.com/office/word/2010/wordml" xmlns:w15="http://schemas.microsoft.com/office/word/2012/wordml" xmlns:w16cex="http://schemas.microsoft.com/office/word/2018/wordml/cex" xmlns:w16cid="http://schemas.microsoft.com/office/word/2016/wordml/cid" xmlns:w16="http://schemas.microsoft.com/office/word/2018/wordml" xmlns:w16sdtdh="http://schemas.microsoft.com/office/word/2020/wordml/sdtdatahash" xmlns:w16se="http://schemas.microsoft.com/office/word/2015/wordml/symex" xmlns:wpg="http://schemas.microsoft.com/office/word/2010/wordprocessingGroup" xmlns:wpi="http://schemas.microsoft.com/office/word/2010/wordprocessingInk" xmlns:wne="http://schemas.microsoft.com/office/word/2006/wordml" xmlns:wps="http://schemas.microsoft.com/office/word/2010/wordprocessingShape" mc:Ignorable="w14 w15 w16se w16cid w16 w16cex w16sdtdh wp14">
+<w:document xmlns:wpc="http://schemas.microsoft.com/office/word/2010/wordprocessingCanvas" xmlns:cx="http://schemas.microsoft.com/office/drawing/2014/chartex" xmlns:cx1="http://schemas.microsoft.com/office/drawing/2015/9/8/chartex" xmlns:cx2="http://schemas.microsoft.com/office/drawing/2015/10/21/chartex" xmlns:cx3="http://schemas.microsoft.com/office/drawing/2016/5/9/chartex" xmlns:cx4="http://schemas.microsoft.com/office/drawing/2016/5/10/chartex" xmlns:cx5="http://schemas.microsoft.com/office/drawing/2016/5/11/chartex" xmlns:cx6="http://schemas.microsoft.com/office/drawing/2016/5/12/chartex" xmlns:cx7="http://schemas.microsoft.com/office/drawing/2016/5/13/chartex" xmlns:cx8="http://schemas.microsoft.com/office/drawing/2016/5/14/chartex" xmlns:mc="http://schemas.openxmlformats.org/markup-compatibility/2006" xmlns:aink="http://schemas.microsoft.com/office/drawing/2016/ink" xmlns:am3d="http://schemas.microsoft.com/office/drawing/2017/model3d" xmlns:o="urn:schemas-microsoft-com:office:office" xmlns:oel="http://schemas.microsoft.com/office/2019/extlst" xmlns:r="http://schemas.openxmlformats.org/officeDocument/2006/relationships" xmlns:m="http://schemas.openxmlformats.org/officeDocument/2006/math" xmlns:v="urn:schemas-microsoft-com:vml" xmlns:wp14="http://schemas.microsoft.com/office/word/2010/wordprocessingDrawing" xmlns:wp="http://schemas.openxmlformats.org/drawingml/2006/wordprocessingDrawing" xmlns:w10="urn:schemas-microsoft-com:office:word" xmlns:w="http://schemas.openxmlformats.org/wordprocessingml/2006/main" xmlns:w14="http://schemas.microsoft.com/office/word/2010/wordml" xmlns:w15="http://schemas.microsoft.com/office/word/2012/wordml" xmlns:w16cex="http://schemas.microsoft.com/office/word/2018/wordml/cex" xmlns:w16cid="http://schemas.microsoft.com/office/word/2016/wordml/cid" xmlns:w16="http://schemas.microsoft.com/office/word/2018/wordml" xmlns:w16du="http://schemas.microsoft.com/office/word/2023/wordml/word16du" xmlns:w16sdtdh="http://schemas.microsoft.com/office/word/2020/wordml/sdtdatahash" xmlns:w16sdtfl="http://schemas.microsoft.com/office/word/2024/wordml/sdtformatlock" xmlns:w16se="http://schemas.microsoft.com/office/word/2015/wordml/symex" xmlns:wpg="http://schemas.microsoft.com/office/word/2010/wordprocessingGroup" xmlns:wpi="http://schemas.microsoft.com/office/word/2010/wordprocessingInk" xmlns:wne="http://schemas.microsoft.com/office/word/2006/wordml" xmlns:wps="http://schemas.microsoft.com/office/word/2010/wordprocessingShape" mc:Ignorable="w14 w15 w16se w16cid w16 w16cex w16sdtdh w16sdtfl w16du wp14">
   <w:body>
     <w:p>
       <w:pPr>
@@ -136,22 +136,39 @@
     <w:p>
       <w:pPr>
         <w:jc w:val="center"/>
-      </w:pPr>
+        <w:rPr>
+          <w:lang w:val="en-US"/>
+        </w:rPr>
+      </w:pPr>
+      <w:proofErr w:type="spellStart"/>
       <w:r>
         <w:rPr>
           <w:b/>
           <w:bCs/>
           <w:sz w:val="24"/>
           <w:szCs w:val="24"/>
-        </w:rPr>
-        <w:t>Fallstudie Software-</w:t>
-      </w:r>
+          <w:lang w:val="en-US"/>
+        </w:rPr>
+        <w:t>Fallstudie</w:t>
+      </w:r>
+      <w:proofErr w:type="spellEnd"/>
       <w:r>
         <w:rPr>
           <w:b/>
           <w:bCs/>
           <w:sz w:val="24"/>
           <w:szCs w:val="24"/>
+          <w:lang w:val="en-US"/>
+        </w:rPr>
+        <w:t xml:space="preserve"> Software-</w:t>
+      </w:r>
+      <w:r>
+        <w:rPr>
+          <w:b/>
+          <w:bCs/>
+          <w:sz w:val="24"/>
+          <w:szCs w:val="24"/>
+          <w:lang w:val="en-US"/>
         </w:rPr>
         <w:t>Engineering</w:t>
       </w:r>
@@ -162,62 +179,102 @@
         <w:rPr>
           <w:sz w:val="12"/>
           <w:szCs w:val="12"/>
+          <w:lang w:val="en-US"/>
         </w:rPr>
       </w:pPr>
     </w:p>
     <w:p>
       <w:pPr>
         <w:jc w:val="center"/>
+        <w:rPr>
+          <w:lang w:val="en-US"/>
+        </w:rPr>
       </w:pPr>
     </w:p>
     <w:p>
       <w:pPr>
         <w:jc w:val="center"/>
-      </w:pPr>
-      <w:r>
+        <w:rPr>
+          <w:lang w:val="en-US"/>
+        </w:rPr>
+      </w:pPr>
+      <w:r>
+        <w:rPr>
+          <w:lang w:val="en-US"/>
+        </w:rPr>
         <w:t>Finnley Hintze (10234085)</w:t>
       </w:r>
     </w:p>
     <w:p>
       <w:pPr>
         <w:jc w:val="center"/>
-      </w:pPr>
-      <w:r>
+        <w:rPr>
+          <w:lang w:val="en-US"/>
+        </w:rPr>
+      </w:pPr>
+      <w:r>
+        <w:rPr>
+          <w:lang w:val="en-US"/>
+        </w:rPr>
         <w:t>Leon Kinski (10236063)</w:t>
       </w:r>
     </w:p>
     <w:p>
       <w:pPr>
         <w:jc w:val="center"/>
-      </w:pPr>
-      <w:r>
+        <w:rPr>
+          <w:lang w:val="en-US"/>
+        </w:rPr>
+      </w:pPr>
+      <w:r>
+        <w:rPr>
+          <w:lang w:val="en-US"/>
+        </w:rPr>
         <w:t>Oliver Mayer</w:t>
       </w:r>
       <w:r>
+        <w:rPr>
+          <w:lang w:val="en-US"/>
+        </w:rPr>
         <w:t xml:space="preserve"> (10238283)</w:t>
       </w:r>
     </w:p>
     <w:p>
       <w:pPr>
         <w:jc w:val="center"/>
-      </w:pPr>
-      <w:r>
+        <w:rPr>
+          <w:lang w:val="en-US"/>
+        </w:rPr>
+      </w:pPr>
+      <w:r>
+        <w:rPr>
+          <w:lang w:val="en-US"/>
+        </w:rPr>
         <w:t>Maximilian Römhild (10234473)</w:t>
       </w:r>
     </w:p>
     <w:p>
       <w:pPr>
         <w:jc w:val="center"/>
+        <w:rPr>
+          <w:lang w:val="en-US"/>
+        </w:rPr>
       </w:pPr>
     </w:p>
     <w:p>
       <w:pPr>
         <w:jc w:val="center"/>
+        <w:rPr>
+          <w:lang w:val="en-US"/>
+        </w:rPr>
       </w:pPr>
     </w:p>
     <w:p>
       <w:pPr>
         <w:jc w:val="center"/>
+        <w:rPr>
+          <w:lang w:val="en-US"/>
+        </w:rPr>
       </w:pPr>
     </w:p>
     <w:p>
@@ -893,23 +950,21 @@
         </w:p>
       </w:sdtContent>
     </w:sdt>
-    <w:p/>
-    <w:p/>
-    <w:p/>
-    <w:p/>
-    <w:p/>
-    <w:p/>
-    <w:p/>
-    <w:p/>
-    <w:p/>
-    <w:p/>
-    <w:p/>
-    <w:p/>
-    <w:p/>
-    <w:p/>
-    <w:p/>
-    <w:p/>
-    <w:p/>
+    <w:p>
+      <w:pPr>
+        <w:spacing w:before="0" w:after="160" w:line="259" w:lineRule="auto"/>
+        <w:jc w:val="left"/>
+      </w:pPr>
+    </w:p>
+    <w:p>
+      <w:pPr>
+        <w:spacing w:before="0" w:after="160" w:line="259" w:lineRule="auto"/>
+        <w:jc w:val="left"/>
+      </w:pPr>
+      <w:r>
+        <w:br w:type="page"/>
+      </w:r>
+    </w:p>
     <w:p>
       <w:pPr>
         <w:pStyle w:val="berschrift1"/>
@@ -925,7 +980,26 @@
         <w:t>Spezifikation</w:t>
       </w:r>
       <w:bookmarkEnd w:id="1"/>
-    </w:p>
+      <w:r>
+        <w:t>/ Projektidee</w:t>
+      </w:r>
+    </w:p>
+    <w:p>
+      <w:r>
+        <w:t>Konkurrenzsysteme anschauen</w:t>
+      </w:r>
+    </w:p>
+    <w:p>
+      <w:r>
+        <w:t>Grundsätzlicher Projektaufbau (Webanwendung mit Datenbank)</w:t>
+      </w:r>
+    </w:p>
+    <w:p>
+      <w:r>
+        <w:t xml:space="preserve">Use-Case-Diagramm (Anforderungen beschreiben) </w:t>
+      </w:r>
+    </w:p>
+    <w:p/>
     <w:p>
       <w:pPr>
         <w:pStyle w:val="berschrift1"/>
@@ -960,7 +1034,21 @@
           <w:rFonts w:eastAsia="Arial"/>
           <w:color w:val="000000" w:themeColor="text1"/>
         </w:rPr>
-        <w:t xml:space="preserve"> etc?</w:t>
+        <w:t xml:space="preserve"> etc</w:t>
+      </w:r>
+      <w:r>
+        <w:rPr>
+          <w:rFonts w:eastAsia="Arial"/>
+          <w:color w:val="000000" w:themeColor="text1"/>
+        </w:rPr>
+        <w:t>.</w:t>
+      </w:r>
+      <w:r>
+        <w:rPr>
+          <w:rFonts w:eastAsia="Arial"/>
+          <w:color w:val="000000" w:themeColor="text1"/>
+        </w:rPr>
+        <w:t>?</w:t>
       </w:r>
     </w:p>
     <w:p>
@@ -1065,10 +1153,20 @@
         <w:ind w:left="0" w:firstLine="0"/>
       </w:pPr>
       <w:bookmarkStart w:id="3" w:name="_Toc197338052"/>
-      <w:r>
-        <w:t>Lessons learned</w:t>
+      <w:proofErr w:type="spellStart"/>
+      <w:r>
+        <w:t>Lessons</w:t>
+      </w:r>
+      <w:proofErr w:type="spellEnd"/>
+      <w:r>
+        <w:t xml:space="preserve"> </w:t>
+      </w:r>
+      <w:proofErr w:type="spellStart"/>
+      <w:r>
+        <w:t>learned</w:t>
       </w:r>
       <w:bookmarkEnd w:id="3"/>
+      <w:proofErr w:type="spellEnd"/>
     </w:p>
     <w:p>
       <w:r>
@@ -1121,7 +1219,7 @@
 </file>
 
 <file path=word/numbering.xml><?xml version="1.0" encoding="utf-8"?>
-<w:numbering xmlns:wpc="http://schemas.microsoft.com/office/word/2010/wordprocessingCanvas" xmlns:cx="http://schemas.microsoft.com/office/drawing/2014/chartex" xmlns:cx1="http://schemas.microsoft.com/office/drawing/2015/9/8/chartex" xmlns:cx2="http://schemas.microsoft.com/office/drawing/2015/10/21/chartex" xmlns:cx3="http://schemas.microsoft.com/office/drawing/2016/5/9/chartex" xmlns:cx4="http://schemas.microsoft.com/office/drawing/2016/5/10/chartex" xmlns:cx5="http://schemas.microsoft.com/office/drawing/2016/5/11/chartex" xmlns:cx6="http://schemas.microsoft.com/office/drawing/2016/5/12/chartex" xmlns:cx7="http://schemas.microsoft.com/office/drawing/2016/5/13/chartex" xmlns:cx8="http://schemas.microsoft.com/office/drawing/2016/5/14/chartex" xmlns:mc="http://schemas.openxmlformats.org/markup-compatibility/2006" xmlns:aink="http://schemas.microsoft.com/office/drawing/2016/ink" xmlns:am3d="http://schemas.microsoft.com/office/drawing/2017/model3d" xmlns:o="urn:schemas-microsoft-com:office:office" xmlns:r="http://schemas.openxmlformats.org/officeDocument/2006/relationships" xmlns:m="http://schemas.openxmlformats.org/officeDocument/2006/math" xmlns:v="urn:schemas-microsoft-com:vml" xmlns:wp14="http://schemas.microsoft.com/office/word/2010/wordprocessingDrawing" xmlns:wp="http://schemas.openxmlformats.org/drawingml/2006/wordprocessingDrawing" xmlns:w10="urn:schemas-microsoft-com:office:word" xmlns:w="http://schemas.openxmlformats.org/wordprocessingml/2006/main" xmlns:w14="http://schemas.microsoft.com/office/word/2010/wordml" xmlns:w15="http://schemas.microsoft.com/office/word/2012/wordml" xmlns:w16cex="http://schemas.microsoft.com/office/word/2018/wordml/cex" xmlns:w16cid="http://schemas.microsoft.com/office/word/2016/wordml/cid" xmlns:w16="http://schemas.microsoft.com/office/word/2018/wordml" xmlns:w16sdtdh="http://schemas.microsoft.com/office/word/2020/wordml/sdtdatahash" xmlns:w16se="http://schemas.microsoft.com/office/word/2015/wordml/symex" xmlns:wpg="http://schemas.microsoft.com/office/word/2010/wordprocessingGroup" xmlns:wpi="http://schemas.microsoft.com/office/word/2010/wordprocessingInk" xmlns:wne="http://schemas.microsoft.com/office/word/2006/wordml" xmlns:wps="http://schemas.microsoft.com/office/word/2010/wordprocessingShape" mc:Ignorable="w14 w15 w16se w16cid w16 w16cex w16sdtdh wp14">
+<w:numbering xmlns:wpc="http://schemas.microsoft.com/office/word/2010/wordprocessingCanvas" xmlns:cx="http://schemas.microsoft.com/office/drawing/2014/chartex" xmlns:cx1="http://schemas.microsoft.com/office/drawing/2015/9/8/chartex" xmlns:cx2="http://schemas.microsoft.com/office/drawing/2015/10/21/chartex" xmlns:cx3="http://schemas.microsoft.com/office/drawing/2016/5/9/chartex" xmlns:cx4="http://schemas.microsoft.com/office/drawing/2016/5/10/chartex" xmlns:cx5="http://schemas.microsoft.com/office/drawing/2016/5/11/chartex" xmlns:cx6="http://schemas.microsoft.com/office/drawing/2016/5/12/chartex" xmlns:cx7="http://schemas.microsoft.com/office/drawing/2016/5/13/chartex" xmlns:cx8="http://schemas.microsoft.com/office/drawing/2016/5/14/chartex" xmlns:mc="http://schemas.openxmlformats.org/markup-compatibility/2006" xmlns:aink="http://schemas.microsoft.com/office/drawing/2016/ink" xmlns:am3d="http://schemas.microsoft.com/office/drawing/2017/model3d" xmlns:o="urn:schemas-microsoft-com:office:office" xmlns:oel="http://schemas.microsoft.com/office/2019/extlst" xmlns:r="http://schemas.openxmlformats.org/officeDocument/2006/relationships" xmlns:m="http://schemas.openxmlformats.org/officeDocument/2006/math" xmlns:v="urn:schemas-microsoft-com:vml" xmlns:wp14="http://schemas.microsoft.com/office/word/2010/wordprocessingDrawing" xmlns:wp="http://schemas.openxmlformats.org/drawingml/2006/wordprocessingDrawing" xmlns:w10="urn:schemas-microsoft-com:office:word" xmlns:w="http://schemas.openxmlformats.org/wordprocessingml/2006/main" xmlns:w14="http://schemas.microsoft.com/office/word/2010/wordml" xmlns:w15="http://schemas.microsoft.com/office/word/2012/wordml" xmlns:w16cex="http://schemas.microsoft.com/office/word/2018/wordml/cex" xmlns:w16cid="http://schemas.microsoft.com/office/word/2016/wordml/cid" xmlns:w16="http://schemas.microsoft.com/office/word/2018/wordml" xmlns:w16du="http://schemas.microsoft.com/office/word/2023/wordml/word16du" xmlns:w16sdtdh="http://schemas.microsoft.com/office/word/2020/wordml/sdtdatahash" xmlns:w16sdtfl="http://schemas.microsoft.com/office/word/2024/wordml/sdtformatlock" xmlns:w16se="http://schemas.microsoft.com/office/word/2015/wordml/symex" xmlns:wpg="http://schemas.microsoft.com/office/word/2010/wordprocessingGroup" xmlns:wpi="http://schemas.microsoft.com/office/word/2010/wordprocessingInk" xmlns:wne="http://schemas.microsoft.com/office/word/2006/wordml" xmlns:wps="http://schemas.microsoft.com/office/word/2010/wordprocessingShape" mc:Ignorable="w14 w15 w16se w16cid w16 w16cex w16sdtdh w16sdtfl w16du wp14">
   <w:abstractNum w:abstractNumId="0" w15:restartNumberingAfterBreak="0">
     <w:nsid w:val="55BE0ECC"/>
     <w:multiLevelType w:val="multilevel"/>
@@ -1386,20 +1484,20 @@
       </w:pPr>
     </w:lvl>
   </w:abstractNum>
-  <w:num w:numId="1">
+  <w:num w:numId="1" w16cid:durableId="1724674180">
     <w:abstractNumId w:val="2"/>
   </w:num>
-  <w:num w:numId="2">
+  <w:num w:numId="2" w16cid:durableId="1335185469">
     <w:abstractNumId w:val="1"/>
   </w:num>
-  <w:num w:numId="3">
+  <w:num w:numId="3" w16cid:durableId="985932884">
     <w:abstractNumId w:val="0"/>
   </w:num>
 </w:numbering>
 </file>
 
 <file path=word/styles.xml><?xml version="1.0" encoding="utf-8"?>
-<w:styles xmlns:mc="http://schemas.openxmlformats.org/markup-compatibility/2006" xmlns:r="http://schemas.openxmlformats.org/officeDocument/2006/relationships" xmlns:w="http://schemas.openxmlformats.org/wordprocessingml/2006/main" xmlns:w14="http://schemas.microsoft.com/office/word/2010/wordml" xmlns:w15="http://schemas.microsoft.com/office/word/2012/wordml" xmlns:w16cex="http://schemas.microsoft.com/office/word/2018/wordml/cex" xmlns:w16cid="http://schemas.microsoft.com/office/word/2016/wordml/cid" xmlns:w16="http://schemas.microsoft.com/office/word/2018/wordml" xmlns:w16sdtdh="http://schemas.microsoft.com/office/word/2020/wordml/sdtdatahash" xmlns:w16se="http://schemas.microsoft.com/office/word/2015/wordml/symex" mc:Ignorable="w14 w15 w16se w16cid w16 w16cex w16sdtdh">
+<w:styles xmlns:mc="http://schemas.openxmlformats.org/markup-compatibility/2006" xmlns:r="http://schemas.openxmlformats.org/officeDocument/2006/relationships" xmlns:w="http://schemas.openxmlformats.org/wordprocessingml/2006/main" xmlns:w14="http://schemas.microsoft.com/office/word/2010/wordml" xmlns:w15="http://schemas.microsoft.com/office/word/2012/wordml" xmlns:w16cex="http://schemas.microsoft.com/office/word/2018/wordml/cex" xmlns:w16cid="http://schemas.microsoft.com/office/word/2016/wordml/cid" xmlns:w16="http://schemas.microsoft.com/office/word/2018/wordml" xmlns:w16du="http://schemas.microsoft.com/office/word/2023/wordml/word16du" xmlns:w16sdtdh="http://schemas.microsoft.com/office/word/2020/wordml/sdtdatahash" xmlns:w16sdtfl="http://schemas.microsoft.com/office/word/2024/wordml/sdtformatlock" xmlns:w16se="http://schemas.microsoft.com/office/word/2015/wordml/symex" mc:Ignorable="w14 w15 w16se w16cid w16 w16cex w16sdtdh w16sdtfl w16du">
   <w:docDefaults>
     <w:rPrDefault>
       <w:rPr>

</xml_diff>

<commit_message>
Doks aktualisert und Bilder
</commit_message>
<xml_diff>
--- a/Projektdokumentation.docx
+++ b/Projektdokumentation.docx
@@ -1,6 +1,6 @@
 
 <file path=word/document.xml><?xml version="1.0" encoding="utf-8"?>
-<w:document xmlns:wpc="http://schemas.microsoft.com/office/word/2010/wordprocessingCanvas" xmlns:cx="http://schemas.microsoft.com/office/drawing/2014/chartex" xmlns:cx1="http://schemas.microsoft.com/office/drawing/2015/9/8/chartex" xmlns:cx2="http://schemas.microsoft.com/office/drawing/2015/10/21/chartex" xmlns:cx3="http://schemas.microsoft.com/office/drawing/2016/5/9/chartex" xmlns:cx4="http://schemas.microsoft.com/office/drawing/2016/5/10/chartex" xmlns:cx5="http://schemas.microsoft.com/office/drawing/2016/5/11/chartex" xmlns:cx6="http://schemas.microsoft.com/office/drawing/2016/5/12/chartex" xmlns:cx7="http://schemas.microsoft.com/office/drawing/2016/5/13/chartex" xmlns:cx8="http://schemas.microsoft.com/office/drawing/2016/5/14/chartex" xmlns:mc="http://schemas.openxmlformats.org/markup-compatibility/2006" xmlns:aink="http://schemas.microsoft.com/office/drawing/2016/ink" xmlns:am3d="http://schemas.microsoft.com/office/drawing/2017/model3d" xmlns:o="urn:schemas-microsoft-com:office:office" xmlns:oel="http://schemas.microsoft.com/office/2019/extlst" xmlns:r="http://schemas.openxmlformats.org/officeDocument/2006/relationships" xmlns:m="http://schemas.openxmlformats.org/officeDocument/2006/math" xmlns:v="urn:schemas-microsoft-com:vml" xmlns:wp14="http://schemas.microsoft.com/office/word/2010/wordprocessingDrawing" xmlns:wp="http://schemas.openxmlformats.org/drawingml/2006/wordprocessingDrawing" xmlns:w10="urn:schemas-microsoft-com:office:word" xmlns:w="http://schemas.openxmlformats.org/wordprocessingml/2006/main" xmlns:w14="http://schemas.microsoft.com/office/word/2010/wordml" xmlns:w15="http://schemas.microsoft.com/office/word/2012/wordml" xmlns:w16cex="http://schemas.microsoft.com/office/word/2018/wordml/cex" xmlns:w16cid="http://schemas.microsoft.com/office/word/2016/wordml/cid" xmlns:w16="http://schemas.microsoft.com/office/word/2018/wordml" xmlns:w16du="http://schemas.microsoft.com/office/word/2023/wordml/word16du" xmlns:w16sdtdh="http://schemas.microsoft.com/office/word/2020/wordml/sdtdatahash" xmlns:w16sdtfl="http://schemas.microsoft.com/office/word/2024/wordml/sdtformatlock" xmlns:w16se="http://schemas.microsoft.com/office/word/2015/wordml/symex" xmlns:wpg="http://schemas.microsoft.com/office/word/2010/wordprocessingGroup" xmlns:wpi="http://schemas.microsoft.com/office/word/2010/wordprocessingInk" xmlns:wne="http://schemas.microsoft.com/office/word/2006/wordml" xmlns:wps="http://schemas.microsoft.com/office/word/2010/wordprocessingShape" mc:Ignorable="w14 w15 w16se w16cid w16 w16cex w16sdtdh w16sdtfl w16du wp14">
+<w:document xmlns:wpc="http://schemas.microsoft.com/office/word/2010/wordprocessingCanvas" xmlns:cx="http://schemas.microsoft.com/office/drawing/2014/chartex" xmlns:cx1="http://schemas.microsoft.com/office/drawing/2015/9/8/chartex" xmlns:cx2="http://schemas.microsoft.com/office/drawing/2015/10/21/chartex" xmlns:cx3="http://schemas.microsoft.com/office/drawing/2016/5/9/chartex" xmlns:cx4="http://schemas.microsoft.com/office/drawing/2016/5/10/chartex" xmlns:cx5="http://schemas.microsoft.com/office/drawing/2016/5/11/chartex" xmlns:cx6="http://schemas.microsoft.com/office/drawing/2016/5/12/chartex" xmlns:cx7="http://schemas.microsoft.com/office/drawing/2016/5/13/chartex" xmlns:cx8="http://schemas.microsoft.com/office/drawing/2016/5/14/chartex" xmlns:mc="http://schemas.openxmlformats.org/markup-compatibility/2006" xmlns:aink="http://schemas.microsoft.com/office/drawing/2016/ink" xmlns:am3d="http://schemas.microsoft.com/office/drawing/2017/model3d" xmlns:o="urn:schemas-microsoft-com:office:office" xmlns:r="http://schemas.openxmlformats.org/officeDocument/2006/relationships" xmlns:m="http://schemas.openxmlformats.org/officeDocument/2006/math" xmlns:v="urn:schemas-microsoft-com:vml" xmlns:wp14="http://schemas.microsoft.com/office/word/2010/wordprocessingDrawing" xmlns:wp="http://schemas.openxmlformats.org/drawingml/2006/wordprocessingDrawing" xmlns:w10="urn:schemas-microsoft-com:office:word" xmlns:w="http://schemas.openxmlformats.org/wordprocessingml/2006/main" xmlns:w14="http://schemas.microsoft.com/office/word/2010/wordml" xmlns:w15="http://schemas.microsoft.com/office/word/2012/wordml" xmlns:w16cex="http://schemas.microsoft.com/office/word/2018/wordml/cex" xmlns:w16cid="http://schemas.microsoft.com/office/word/2016/wordml/cid" xmlns:w16="http://schemas.microsoft.com/office/word/2018/wordml" xmlns:w16sdtdh="http://schemas.microsoft.com/office/word/2020/wordml/sdtdatahash" xmlns:w16se="http://schemas.microsoft.com/office/word/2015/wordml/symex" xmlns:wpg="http://schemas.microsoft.com/office/word/2010/wordprocessingGroup" xmlns:wpi="http://schemas.microsoft.com/office/word/2010/wordprocessingInk" xmlns:wne="http://schemas.microsoft.com/office/word/2006/wordml" xmlns:wps="http://schemas.microsoft.com/office/word/2010/wordprocessingShape" mc:Ignorable="w14 w15 w16se w16cid w16 w16cex w16sdtdh wp14">
   <w:body>
     <w:p>
       <w:pPr>
@@ -999,6 +999,61 @@
         <w:t xml:space="preserve">Use-Case-Diagramm (Anforderungen beschreiben) </w:t>
       </w:r>
     </w:p>
+    <w:p>
+      <w:r>
+        <w:rPr>
+          <w:noProof/>
+        </w:rPr>
+        <w:drawing>
+          <wp:inline distT="0" distB="0" distL="0" distR="0" wp14:anchorId="2DBDAF6A" wp14:editId="5AED2F67">
+            <wp:extent cx="5760720" cy="3268980"/>
+            <wp:effectExtent l="0" t="0" r="0" b="7620"/>
+            <wp:docPr id="1" name="Grafik 1"/>
+            <wp:cNvGraphicFramePr>
+              <a:graphicFrameLocks xmlns:a="http://schemas.openxmlformats.org/drawingml/2006/main" noChangeAspect="1"/>
+            </wp:cNvGraphicFramePr>
+            <a:graphic xmlns:a="http://schemas.openxmlformats.org/drawingml/2006/main">
+              <a:graphicData uri="http://schemas.openxmlformats.org/drawingml/2006/picture">
+                <pic:pic xmlns:pic="http://schemas.openxmlformats.org/drawingml/2006/picture">
+                  <pic:nvPicPr>
+                    <pic:cNvPr id="0" name="Picture 1"/>
+                    <pic:cNvPicPr>
+                      <a:picLocks noChangeAspect="1" noChangeArrowheads="1"/>
+                    </pic:cNvPicPr>
+                  </pic:nvPicPr>
+                  <pic:blipFill>
+                    <a:blip r:embed="rId6">
+                      <a:extLst>
+                        <a:ext uri="{28A0092B-C50C-407E-A947-70E740481C1C}">
+                          <a14:useLocalDpi xmlns:a14="http://schemas.microsoft.com/office/drawing/2010/main" val="0"/>
+                        </a:ext>
+                      </a:extLst>
+                    </a:blip>
+                    <a:srcRect/>
+                    <a:stretch>
+                      <a:fillRect/>
+                    </a:stretch>
+                  </pic:blipFill>
+                  <pic:spPr bwMode="auto">
+                    <a:xfrm>
+                      <a:off x="0" y="0"/>
+                      <a:ext cx="5760720" cy="3268980"/>
+                    </a:xfrm>
+                    <a:prstGeom prst="rect">
+                      <a:avLst/>
+                    </a:prstGeom>
+                    <a:noFill/>
+                    <a:ln>
+                      <a:noFill/>
+                    </a:ln>
+                  </pic:spPr>
+                </pic:pic>
+              </a:graphicData>
+            </a:graphic>
+          </wp:inline>
+        </w:drawing>
+      </w:r>
+    </w:p>
     <w:p/>
     <w:p>
       <w:pPr>
@@ -1189,6 +1244,7 @@
       </w:pPr>
       <w:bookmarkStart w:id="4" w:name="_Toc197338053"/>
       <w:r>
+        <w:lastRenderedPageBreak/>
         <w:t>Design</w:t>
       </w:r>
       <w:bookmarkEnd w:id="4"/>
@@ -1219,7 +1275,7 @@
 </file>
 
 <file path=word/numbering.xml><?xml version="1.0" encoding="utf-8"?>
-<w:numbering xmlns:wpc="http://schemas.microsoft.com/office/word/2010/wordprocessingCanvas" xmlns:cx="http://schemas.microsoft.com/office/drawing/2014/chartex" xmlns:cx1="http://schemas.microsoft.com/office/drawing/2015/9/8/chartex" xmlns:cx2="http://schemas.microsoft.com/office/drawing/2015/10/21/chartex" xmlns:cx3="http://schemas.microsoft.com/office/drawing/2016/5/9/chartex" xmlns:cx4="http://schemas.microsoft.com/office/drawing/2016/5/10/chartex" xmlns:cx5="http://schemas.microsoft.com/office/drawing/2016/5/11/chartex" xmlns:cx6="http://schemas.microsoft.com/office/drawing/2016/5/12/chartex" xmlns:cx7="http://schemas.microsoft.com/office/drawing/2016/5/13/chartex" xmlns:cx8="http://schemas.microsoft.com/office/drawing/2016/5/14/chartex" xmlns:mc="http://schemas.openxmlformats.org/markup-compatibility/2006" xmlns:aink="http://schemas.microsoft.com/office/drawing/2016/ink" xmlns:am3d="http://schemas.microsoft.com/office/drawing/2017/model3d" xmlns:o="urn:schemas-microsoft-com:office:office" xmlns:oel="http://schemas.microsoft.com/office/2019/extlst" xmlns:r="http://schemas.openxmlformats.org/officeDocument/2006/relationships" xmlns:m="http://schemas.openxmlformats.org/officeDocument/2006/math" xmlns:v="urn:schemas-microsoft-com:vml" xmlns:wp14="http://schemas.microsoft.com/office/word/2010/wordprocessingDrawing" xmlns:wp="http://schemas.openxmlformats.org/drawingml/2006/wordprocessingDrawing" xmlns:w10="urn:schemas-microsoft-com:office:word" xmlns:w="http://schemas.openxmlformats.org/wordprocessingml/2006/main" xmlns:w14="http://schemas.microsoft.com/office/word/2010/wordml" xmlns:w15="http://schemas.microsoft.com/office/word/2012/wordml" xmlns:w16cex="http://schemas.microsoft.com/office/word/2018/wordml/cex" xmlns:w16cid="http://schemas.microsoft.com/office/word/2016/wordml/cid" xmlns:w16="http://schemas.microsoft.com/office/word/2018/wordml" xmlns:w16du="http://schemas.microsoft.com/office/word/2023/wordml/word16du" xmlns:w16sdtdh="http://schemas.microsoft.com/office/word/2020/wordml/sdtdatahash" xmlns:w16sdtfl="http://schemas.microsoft.com/office/word/2024/wordml/sdtformatlock" xmlns:w16se="http://schemas.microsoft.com/office/word/2015/wordml/symex" xmlns:wpg="http://schemas.microsoft.com/office/word/2010/wordprocessingGroup" xmlns:wpi="http://schemas.microsoft.com/office/word/2010/wordprocessingInk" xmlns:wne="http://schemas.microsoft.com/office/word/2006/wordml" xmlns:wps="http://schemas.microsoft.com/office/word/2010/wordprocessingShape" mc:Ignorable="w14 w15 w16se w16cid w16 w16cex w16sdtdh w16sdtfl w16du wp14">
+<w:numbering xmlns:wpc="http://schemas.microsoft.com/office/word/2010/wordprocessingCanvas" xmlns:cx="http://schemas.microsoft.com/office/drawing/2014/chartex" xmlns:cx1="http://schemas.microsoft.com/office/drawing/2015/9/8/chartex" xmlns:cx2="http://schemas.microsoft.com/office/drawing/2015/10/21/chartex" xmlns:cx3="http://schemas.microsoft.com/office/drawing/2016/5/9/chartex" xmlns:cx4="http://schemas.microsoft.com/office/drawing/2016/5/10/chartex" xmlns:cx5="http://schemas.microsoft.com/office/drawing/2016/5/11/chartex" xmlns:cx6="http://schemas.microsoft.com/office/drawing/2016/5/12/chartex" xmlns:cx7="http://schemas.microsoft.com/office/drawing/2016/5/13/chartex" xmlns:cx8="http://schemas.microsoft.com/office/drawing/2016/5/14/chartex" xmlns:mc="http://schemas.openxmlformats.org/markup-compatibility/2006" xmlns:aink="http://schemas.microsoft.com/office/drawing/2016/ink" xmlns:am3d="http://schemas.microsoft.com/office/drawing/2017/model3d" xmlns:o="urn:schemas-microsoft-com:office:office" xmlns:r="http://schemas.openxmlformats.org/officeDocument/2006/relationships" xmlns:m="http://schemas.openxmlformats.org/officeDocument/2006/math" xmlns:v="urn:schemas-microsoft-com:vml" xmlns:wp14="http://schemas.microsoft.com/office/word/2010/wordprocessingDrawing" xmlns:wp="http://schemas.openxmlformats.org/drawingml/2006/wordprocessingDrawing" xmlns:w10="urn:schemas-microsoft-com:office:word" xmlns:w="http://schemas.openxmlformats.org/wordprocessingml/2006/main" xmlns:w14="http://schemas.microsoft.com/office/word/2010/wordml" xmlns:w15="http://schemas.microsoft.com/office/word/2012/wordml" xmlns:w16cex="http://schemas.microsoft.com/office/word/2018/wordml/cex" xmlns:w16cid="http://schemas.microsoft.com/office/word/2016/wordml/cid" xmlns:w16="http://schemas.microsoft.com/office/word/2018/wordml" xmlns:w16sdtdh="http://schemas.microsoft.com/office/word/2020/wordml/sdtdatahash" xmlns:w16se="http://schemas.microsoft.com/office/word/2015/wordml/symex" xmlns:wpg="http://schemas.microsoft.com/office/word/2010/wordprocessingGroup" xmlns:wpi="http://schemas.microsoft.com/office/word/2010/wordprocessingInk" xmlns:wne="http://schemas.microsoft.com/office/word/2006/wordml" xmlns:wps="http://schemas.microsoft.com/office/word/2010/wordprocessingShape" mc:Ignorable="w14 w15 w16se w16cid w16 w16cex w16sdtdh wp14">
   <w:abstractNum w:abstractNumId="0" w15:restartNumberingAfterBreak="0">
     <w:nsid w:val="55BE0ECC"/>
     <w:multiLevelType w:val="multilevel"/>
@@ -1484,20 +1540,20 @@
       </w:pPr>
     </w:lvl>
   </w:abstractNum>
-  <w:num w:numId="1" w16cid:durableId="1724674180">
+  <w:num w:numId="1">
     <w:abstractNumId w:val="2"/>
   </w:num>
-  <w:num w:numId="2" w16cid:durableId="1335185469">
+  <w:num w:numId="2">
     <w:abstractNumId w:val="1"/>
   </w:num>
-  <w:num w:numId="3" w16cid:durableId="985932884">
+  <w:num w:numId="3">
     <w:abstractNumId w:val="0"/>
   </w:num>
 </w:numbering>
 </file>
 
 <file path=word/styles.xml><?xml version="1.0" encoding="utf-8"?>
-<w:styles xmlns:mc="http://schemas.openxmlformats.org/markup-compatibility/2006" xmlns:r="http://schemas.openxmlformats.org/officeDocument/2006/relationships" xmlns:w="http://schemas.openxmlformats.org/wordprocessingml/2006/main" xmlns:w14="http://schemas.microsoft.com/office/word/2010/wordml" xmlns:w15="http://schemas.microsoft.com/office/word/2012/wordml" xmlns:w16cex="http://schemas.microsoft.com/office/word/2018/wordml/cex" xmlns:w16cid="http://schemas.microsoft.com/office/word/2016/wordml/cid" xmlns:w16="http://schemas.microsoft.com/office/word/2018/wordml" xmlns:w16du="http://schemas.microsoft.com/office/word/2023/wordml/word16du" xmlns:w16sdtdh="http://schemas.microsoft.com/office/word/2020/wordml/sdtdatahash" xmlns:w16sdtfl="http://schemas.microsoft.com/office/word/2024/wordml/sdtformatlock" xmlns:w16se="http://schemas.microsoft.com/office/word/2015/wordml/symex" mc:Ignorable="w14 w15 w16se w16cid w16 w16cex w16sdtdh w16sdtfl w16du">
+<w:styles xmlns:mc="http://schemas.openxmlformats.org/markup-compatibility/2006" xmlns:r="http://schemas.openxmlformats.org/officeDocument/2006/relationships" xmlns:w="http://schemas.openxmlformats.org/wordprocessingml/2006/main" xmlns:w14="http://schemas.microsoft.com/office/word/2010/wordml" xmlns:w15="http://schemas.microsoft.com/office/word/2012/wordml" xmlns:w16cex="http://schemas.microsoft.com/office/word/2018/wordml/cex" xmlns:w16cid="http://schemas.microsoft.com/office/word/2016/wordml/cid" xmlns:w16="http://schemas.microsoft.com/office/word/2018/wordml" xmlns:w16sdtdh="http://schemas.microsoft.com/office/word/2020/wordml/sdtdatahash" xmlns:w16se="http://schemas.microsoft.com/office/word/2015/wordml/symex" mc:Ignorable="w14 w15 w16se w16cid w16 w16cex w16sdtdh">
   <w:docDefaults>
     <w:rPrDefault>
       <w:rPr>

</xml_diff>

<commit_message>
Fallstudie-PPT angelegt --> Struktur der PPT festgelegt, bitte einmal schauen und Eure Punkte mir im Teams zukommen lassen :)
</commit_message>
<xml_diff>
--- a/Projektdokumentation.docx
+++ b/Projektdokumentation.docx
@@ -1,6 +1,6 @@
 
 <file path=word/document.xml><?xml version="1.0" encoding="utf-8"?>
-<w:document xmlns:wpc="http://schemas.microsoft.com/office/word/2010/wordprocessingCanvas" xmlns:cx="http://schemas.microsoft.com/office/drawing/2014/chartex" xmlns:cx1="http://schemas.microsoft.com/office/drawing/2015/9/8/chartex" xmlns:cx2="http://schemas.microsoft.com/office/drawing/2015/10/21/chartex" xmlns:cx3="http://schemas.microsoft.com/office/drawing/2016/5/9/chartex" xmlns:cx4="http://schemas.microsoft.com/office/drawing/2016/5/10/chartex" xmlns:cx5="http://schemas.microsoft.com/office/drawing/2016/5/11/chartex" xmlns:cx6="http://schemas.microsoft.com/office/drawing/2016/5/12/chartex" xmlns:cx7="http://schemas.microsoft.com/office/drawing/2016/5/13/chartex" xmlns:cx8="http://schemas.microsoft.com/office/drawing/2016/5/14/chartex" xmlns:mc="http://schemas.openxmlformats.org/markup-compatibility/2006" xmlns:aink="http://schemas.microsoft.com/office/drawing/2016/ink" xmlns:am3d="http://schemas.microsoft.com/office/drawing/2017/model3d" xmlns:o="urn:schemas-microsoft-com:office:office" xmlns:r="http://schemas.openxmlformats.org/officeDocument/2006/relationships" xmlns:m="http://schemas.openxmlformats.org/officeDocument/2006/math" xmlns:v="urn:schemas-microsoft-com:vml" xmlns:wp14="http://schemas.microsoft.com/office/word/2010/wordprocessingDrawing" xmlns:wp="http://schemas.openxmlformats.org/drawingml/2006/wordprocessingDrawing" xmlns:w10="urn:schemas-microsoft-com:office:word" xmlns:w="http://schemas.openxmlformats.org/wordprocessingml/2006/main" xmlns:w14="http://schemas.microsoft.com/office/word/2010/wordml" xmlns:w15="http://schemas.microsoft.com/office/word/2012/wordml" xmlns:w16cex="http://schemas.microsoft.com/office/word/2018/wordml/cex" xmlns:w16cid="http://schemas.microsoft.com/office/word/2016/wordml/cid" xmlns:w16="http://schemas.microsoft.com/office/word/2018/wordml" xmlns:w16sdtdh="http://schemas.microsoft.com/office/word/2020/wordml/sdtdatahash" xmlns:w16se="http://schemas.microsoft.com/office/word/2015/wordml/symex" xmlns:wpg="http://schemas.microsoft.com/office/word/2010/wordprocessingGroup" xmlns:wpi="http://schemas.microsoft.com/office/word/2010/wordprocessingInk" xmlns:wne="http://schemas.microsoft.com/office/word/2006/wordml" xmlns:wps="http://schemas.microsoft.com/office/word/2010/wordprocessingShape" mc:Ignorable="w14 w15 w16se w16cid w16 w16cex w16sdtdh wp14">
+<w:document xmlns:wpc="http://schemas.microsoft.com/office/word/2010/wordprocessingCanvas" xmlns:cx="http://schemas.microsoft.com/office/drawing/2014/chartex" xmlns:cx1="http://schemas.microsoft.com/office/drawing/2015/9/8/chartex" xmlns:cx2="http://schemas.microsoft.com/office/drawing/2015/10/21/chartex" xmlns:cx3="http://schemas.microsoft.com/office/drawing/2016/5/9/chartex" xmlns:cx4="http://schemas.microsoft.com/office/drawing/2016/5/10/chartex" xmlns:cx5="http://schemas.microsoft.com/office/drawing/2016/5/11/chartex" xmlns:cx6="http://schemas.microsoft.com/office/drawing/2016/5/12/chartex" xmlns:cx7="http://schemas.microsoft.com/office/drawing/2016/5/13/chartex" xmlns:cx8="http://schemas.microsoft.com/office/drawing/2016/5/14/chartex" xmlns:mc="http://schemas.openxmlformats.org/markup-compatibility/2006" xmlns:aink="http://schemas.microsoft.com/office/drawing/2016/ink" xmlns:am3d="http://schemas.microsoft.com/office/drawing/2017/model3d" xmlns:o="urn:schemas-microsoft-com:office:office" xmlns:oel="http://schemas.microsoft.com/office/2019/extlst" xmlns:r="http://schemas.openxmlformats.org/officeDocument/2006/relationships" xmlns:m="http://schemas.openxmlformats.org/officeDocument/2006/math" xmlns:v="urn:schemas-microsoft-com:vml" xmlns:wp14="http://schemas.microsoft.com/office/word/2010/wordprocessingDrawing" xmlns:wp="http://schemas.openxmlformats.org/drawingml/2006/wordprocessingDrawing" xmlns:w10="urn:schemas-microsoft-com:office:word" xmlns:w="http://schemas.openxmlformats.org/wordprocessingml/2006/main" xmlns:w14="http://schemas.microsoft.com/office/word/2010/wordml" xmlns:w15="http://schemas.microsoft.com/office/word/2012/wordml" xmlns:w16cex="http://schemas.microsoft.com/office/word/2018/wordml/cex" xmlns:w16cid="http://schemas.microsoft.com/office/word/2016/wordml/cid" xmlns:w16="http://schemas.microsoft.com/office/word/2018/wordml" xmlns:w16du="http://schemas.microsoft.com/office/word/2023/wordml/word16du" xmlns:w16sdtdh="http://schemas.microsoft.com/office/word/2020/wordml/sdtdatahash" xmlns:w16sdtfl="http://schemas.microsoft.com/office/word/2024/wordml/sdtformatlock" xmlns:w16se="http://schemas.microsoft.com/office/word/2015/wordml/symex" xmlns:wpg="http://schemas.microsoft.com/office/word/2010/wordprocessingGroup" xmlns:wpi="http://schemas.microsoft.com/office/word/2010/wordprocessingInk" xmlns:wne="http://schemas.microsoft.com/office/word/2006/wordml" xmlns:wps="http://schemas.microsoft.com/office/word/2010/wordprocessingShape" mc:Ignorable="w14 w15 w16se w16cid w16 w16cex w16sdtdh w16sdtfl w16du wp14">
   <w:body>
     <w:p>
       <w:pPr>
@@ -986,12 +986,80 @@
     </w:p>
     <w:p>
       <w:r>
-        <w:t>Konkurrenzsysteme anschauen</w:t>
-      </w:r>
-    </w:p>
-    <w:p>
-      <w:r>
-        <w:t>Grundsätzlicher Projektaufbau (Webanwendung mit Datenbank)</w:t>
+        <w:t>Bei der Konzeption unserer Kochbuch-Webanwendung „Kochbuch-IU“ haben wir uns bewusst mit etablierten Plattformen wie Lecker.de und Chefkoch.de auseinandergesetzt, um deren Funktionsumfang sowie Aufbau zu analysieren und daraus eigene Schwerpunkte abzuleiten.</w:t>
+      </w:r>
+    </w:p>
+    <w:p>
+      <w:r>
+        <w:t>Beide Systeme bieten ein breites Repertoire an Rezepten sowie zahlreiche Zusatzinhalte. Lecker.de legt dabei einen starken Fokus auf redaktionelle Inhalte, Rezeptvorschläge nach Saison, Werbung für Produkte und Newsletter. Die Plattform ist optisch ansprechend, jedoch inhaltlich schnell überladen – durch die Vielzahl an Filtern, Kategorien und zusätzlichen Rubriken wie „Küchenhelfer“ oder „Magazin“.</w:t>
+      </w:r>
+    </w:p>
+    <w:p>
+      <w:r>
+        <w:t>Chefkoch.de geht noch weiter und verbindet Rezepte mit einem Community-Ansatz. User können Rezepte bewerten, kommentieren, sich in Gruppen organisieren oder eigene Blogs führen. Außerdem gibt es Features wie ein „Rezept-Roulette“, Kochvideos, Foren sowie einen kostenpflichtigen Wochenplaner mit Einkaufslistenfunktion. Das System ist mächtig, aber gerade für neue Nutzer</w:t>
+      </w:r>
+      <w:r>
+        <w:t>*</w:t>
+      </w:r>
+      <w:r>
+        <w:t>innen auch sehr komplex und mit Werbung durchzogen.</w:t>
+      </w:r>
+    </w:p>
+    <w:p>
+      <w:r>
+        <w:t>Unser Ansatz war bewusst ein anderer. Wir wollten kein Portal mit redaktionellen Inhalten, Community-Funktionen oder Produktwerbung bauen, sondern ein reduziertes, funktionales digitales Kochbuch. Der Fokus liegt auf den Kernfunktionen:</w:t>
+      </w:r>
+    </w:p>
+    <w:p>
+      <w:pPr>
+        <w:pStyle w:val="Listenabsatz"/>
+        <w:numPr>
+          <w:ilvl w:val="0"/>
+          <w:numId w:val="4"/>
+        </w:numPr>
+      </w:pPr>
+      <w:r>
+        <w:t>einfache Verwaltung (Anlegen, Bearbeiten, Löschen) von Rezepten,</w:t>
+      </w:r>
+    </w:p>
+    <w:p>
+      <w:pPr>
+        <w:pStyle w:val="Listenabsatz"/>
+        <w:numPr>
+          <w:ilvl w:val="0"/>
+          <w:numId w:val="4"/>
+        </w:numPr>
+      </w:pPr>
+      <w:r>
+        <w:t>gezielte Filterung nach Zutaten, Zeitaufwand, Schwierigkeitsgrad und Bewertung,</w:t>
+      </w:r>
+    </w:p>
+    <w:p>
+      <w:pPr>
+        <w:pStyle w:val="Listenabsatz"/>
+        <w:numPr>
+          <w:ilvl w:val="0"/>
+          <w:numId w:val="4"/>
+        </w:numPr>
+      </w:pPr>
+      <w:r>
+        <w:t>eine minimalistische Benutzeroberfläche, die intuitiv bedienbar ist.</w:t>
+      </w:r>
+    </w:p>
+    <w:p>
+      <w:r>
+        <w:t>„Kochbuch-IU“ richtet sich an Nutzer</w:t>
+      </w:r>
+      <w:r>
+        <w:t>*</w:t>
+      </w:r>
+      <w:r>
+        <w:t>innen, die ein schnelles, klares Werkzeug zur Rezeptverwaltung suchen – ohne Ablenkung durch Zusatzinhalte. Im Vergleich zu den großen Plattformen ist unsere Lösung daher übersichtlich, fokussiert und bewusst schlank gehalten – ideal für den Einsatz als persönliche Rezeptdatenbank oder als Lernprojekt für moderne Webentwicklung.</w:t>
+      </w:r>
+    </w:p>
+    <w:p>
+      <w:r>
+        <w:t>Technisch haben wir … (Technikkram und DB Erklärung)</w:t>
       </w:r>
     </w:p>
     <w:p>
@@ -1004,6 +1072,7 @@
         <w:rPr>
           <w:noProof/>
         </w:rPr>
+        <w:lastRenderedPageBreak/>
         <w:drawing>
           <wp:inline distT="0" distB="0" distL="0" distR="0" wp14:anchorId="2DBDAF6A" wp14:editId="5AED2F67">
             <wp:extent cx="5760720" cy="3268980"/>
@@ -1244,7 +1313,6 @@
       </w:pPr>
       <w:bookmarkStart w:id="4" w:name="_Toc197338053"/>
       <w:r>
-        <w:lastRenderedPageBreak/>
         <w:t>Design</w:t>
       </w:r>
       <w:bookmarkEnd w:id="4"/>
@@ -1275,8 +1343,121 @@
 </file>
 
 <file path=word/numbering.xml><?xml version="1.0" encoding="utf-8"?>
-<w:numbering xmlns:wpc="http://schemas.microsoft.com/office/word/2010/wordprocessingCanvas" xmlns:cx="http://schemas.microsoft.com/office/drawing/2014/chartex" xmlns:cx1="http://schemas.microsoft.com/office/drawing/2015/9/8/chartex" xmlns:cx2="http://schemas.microsoft.com/office/drawing/2015/10/21/chartex" xmlns:cx3="http://schemas.microsoft.com/office/drawing/2016/5/9/chartex" xmlns:cx4="http://schemas.microsoft.com/office/drawing/2016/5/10/chartex" xmlns:cx5="http://schemas.microsoft.com/office/drawing/2016/5/11/chartex" xmlns:cx6="http://schemas.microsoft.com/office/drawing/2016/5/12/chartex" xmlns:cx7="http://schemas.microsoft.com/office/drawing/2016/5/13/chartex" xmlns:cx8="http://schemas.microsoft.com/office/drawing/2016/5/14/chartex" xmlns:mc="http://schemas.openxmlformats.org/markup-compatibility/2006" xmlns:aink="http://schemas.microsoft.com/office/drawing/2016/ink" xmlns:am3d="http://schemas.microsoft.com/office/drawing/2017/model3d" xmlns:o="urn:schemas-microsoft-com:office:office" xmlns:r="http://schemas.openxmlformats.org/officeDocument/2006/relationships" xmlns:m="http://schemas.openxmlformats.org/officeDocument/2006/math" xmlns:v="urn:schemas-microsoft-com:vml" xmlns:wp14="http://schemas.microsoft.com/office/word/2010/wordprocessingDrawing" xmlns:wp="http://schemas.openxmlformats.org/drawingml/2006/wordprocessingDrawing" xmlns:w10="urn:schemas-microsoft-com:office:word" xmlns:w="http://schemas.openxmlformats.org/wordprocessingml/2006/main" xmlns:w14="http://schemas.microsoft.com/office/word/2010/wordml" xmlns:w15="http://schemas.microsoft.com/office/word/2012/wordml" xmlns:w16cex="http://schemas.microsoft.com/office/word/2018/wordml/cex" xmlns:w16cid="http://schemas.microsoft.com/office/word/2016/wordml/cid" xmlns:w16="http://schemas.microsoft.com/office/word/2018/wordml" xmlns:w16sdtdh="http://schemas.microsoft.com/office/word/2020/wordml/sdtdatahash" xmlns:w16se="http://schemas.microsoft.com/office/word/2015/wordml/symex" xmlns:wpg="http://schemas.microsoft.com/office/word/2010/wordprocessingGroup" xmlns:wpi="http://schemas.microsoft.com/office/word/2010/wordprocessingInk" xmlns:wne="http://schemas.microsoft.com/office/word/2006/wordml" xmlns:wps="http://schemas.microsoft.com/office/word/2010/wordprocessingShape" mc:Ignorable="w14 w15 w16se w16cid w16 w16cex w16sdtdh wp14">
+<w:numbering xmlns:wpc="http://schemas.microsoft.com/office/word/2010/wordprocessingCanvas" xmlns:cx="http://schemas.microsoft.com/office/drawing/2014/chartex" xmlns:cx1="http://schemas.microsoft.com/office/drawing/2015/9/8/chartex" xmlns:cx2="http://schemas.microsoft.com/office/drawing/2015/10/21/chartex" xmlns:cx3="http://schemas.microsoft.com/office/drawing/2016/5/9/chartex" xmlns:cx4="http://schemas.microsoft.com/office/drawing/2016/5/10/chartex" xmlns:cx5="http://schemas.microsoft.com/office/drawing/2016/5/11/chartex" xmlns:cx6="http://schemas.microsoft.com/office/drawing/2016/5/12/chartex" xmlns:cx7="http://schemas.microsoft.com/office/drawing/2016/5/13/chartex" xmlns:cx8="http://schemas.microsoft.com/office/drawing/2016/5/14/chartex" xmlns:mc="http://schemas.openxmlformats.org/markup-compatibility/2006" xmlns:aink="http://schemas.microsoft.com/office/drawing/2016/ink" xmlns:am3d="http://schemas.microsoft.com/office/drawing/2017/model3d" xmlns:o="urn:schemas-microsoft-com:office:office" xmlns:oel="http://schemas.microsoft.com/office/2019/extlst" xmlns:r="http://schemas.openxmlformats.org/officeDocument/2006/relationships" xmlns:m="http://schemas.openxmlformats.org/officeDocument/2006/math" xmlns:v="urn:schemas-microsoft-com:vml" xmlns:wp14="http://schemas.microsoft.com/office/word/2010/wordprocessingDrawing" xmlns:wp="http://schemas.openxmlformats.org/drawingml/2006/wordprocessingDrawing" xmlns:w10="urn:schemas-microsoft-com:office:word" xmlns:w="http://schemas.openxmlformats.org/wordprocessingml/2006/main" xmlns:w14="http://schemas.microsoft.com/office/word/2010/wordml" xmlns:w15="http://schemas.microsoft.com/office/word/2012/wordml" xmlns:w16cex="http://schemas.microsoft.com/office/word/2018/wordml/cex" xmlns:w16cid="http://schemas.microsoft.com/office/word/2016/wordml/cid" xmlns:w16="http://schemas.microsoft.com/office/word/2018/wordml" xmlns:w16du="http://schemas.microsoft.com/office/word/2023/wordml/word16du" xmlns:w16sdtdh="http://schemas.microsoft.com/office/word/2020/wordml/sdtdatahash" xmlns:w16sdtfl="http://schemas.microsoft.com/office/word/2024/wordml/sdtformatlock" xmlns:w16se="http://schemas.microsoft.com/office/word/2015/wordml/symex" xmlns:wpg="http://schemas.microsoft.com/office/word/2010/wordprocessingGroup" xmlns:wpi="http://schemas.microsoft.com/office/word/2010/wordprocessingInk" xmlns:wne="http://schemas.microsoft.com/office/word/2006/wordml" xmlns:wps="http://schemas.microsoft.com/office/word/2010/wordprocessingShape" mc:Ignorable="w14 w15 w16se w16cid w16 w16cex w16sdtdh w16sdtfl w16du wp14">
   <w:abstractNum w:abstractNumId="0" w15:restartNumberingAfterBreak="0">
+    <w:nsid w:val="126020B5"/>
+    <w:multiLevelType w:val="hybridMultilevel"/>
+    <w:tmpl w:val="CA1418DE"/>
+    <w:lvl w:ilvl="0" w:tplc="04070001">
+      <w:start w:val="1"/>
+      <w:numFmt w:val="bullet"/>
+      <w:lvlText w:val=""/>
+      <w:lvlJc w:val="left"/>
+      <w:pPr>
+        <w:ind w:left="720" w:hanging="360"/>
+      </w:pPr>
+      <w:rPr>
+        <w:rFonts w:ascii="Symbol" w:hAnsi="Symbol" w:hint="default"/>
+      </w:rPr>
+    </w:lvl>
+    <w:lvl w:ilvl="1" w:tplc="04070003" w:tentative="1">
+      <w:start w:val="1"/>
+      <w:numFmt w:val="bullet"/>
+      <w:lvlText w:val="o"/>
+      <w:lvlJc w:val="left"/>
+      <w:pPr>
+        <w:ind w:left="1440" w:hanging="360"/>
+      </w:pPr>
+      <w:rPr>
+        <w:rFonts w:ascii="Courier New" w:hAnsi="Courier New" w:cs="Courier New" w:hint="default"/>
+      </w:rPr>
+    </w:lvl>
+    <w:lvl w:ilvl="2" w:tplc="04070005" w:tentative="1">
+      <w:start w:val="1"/>
+      <w:numFmt w:val="bullet"/>
+      <w:lvlText w:val=""/>
+      <w:lvlJc w:val="left"/>
+      <w:pPr>
+        <w:ind w:left="2160" w:hanging="360"/>
+      </w:pPr>
+      <w:rPr>
+        <w:rFonts w:ascii="Wingdings" w:hAnsi="Wingdings" w:hint="default"/>
+      </w:rPr>
+    </w:lvl>
+    <w:lvl w:ilvl="3" w:tplc="04070001" w:tentative="1">
+      <w:start w:val="1"/>
+      <w:numFmt w:val="bullet"/>
+      <w:lvlText w:val=""/>
+      <w:lvlJc w:val="left"/>
+      <w:pPr>
+        <w:ind w:left="2880" w:hanging="360"/>
+      </w:pPr>
+      <w:rPr>
+        <w:rFonts w:ascii="Symbol" w:hAnsi="Symbol" w:hint="default"/>
+      </w:rPr>
+    </w:lvl>
+    <w:lvl w:ilvl="4" w:tplc="04070003" w:tentative="1">
+      <w:start w:val="1"/>
+      <w:numFmt w:val="bullet"/>
+      <w:lvlText w:val="o"/>
+      <w:lvlJc w:val="left"/>
+      <w:pPr>
+        <w:ind w:left="3600" w:hanging="360"/>
+      </w:pPr>
+      <w:rPr>
+        <w:rFonts w:ascii="Courier New" w:hAnsi="Courier New" w:cs="Courier New" w:hint="default"/>
+      </w:rPr>
+    </w:lvl>
+    <w:lvl w:ilvl="5" w:tplc="04070005" w:tentative="1">
+      <w:start w:val="1"/>
+      <w:numFmt w:val="bullet"/>
+      <w:lvlText w:val=""/>
+      <w:lvlJc w:val="left"/>
+      <w:pPr>
+        <w:ind w:left="4320" w:hanging="360"/>
+      </w:pPr>
+      <w:rPr>
+        <w:rFonts w:ascii="Wingdings" w:hAnsi="Wingdings" w:hint="default"/>
+      </w:rPr>
+    </w:lvl>
+    <w:lvl w:ilvl="6" w:tplc="04070001" w:tentative="1">
+      <w:start w:val="1"/>
+      <w:numFmt w:val="bullet"/>
+      <w:lvlText w:val=""/>
+      <w:lvlJc w:val="left"/>
+      <w:pPr>
+        <w:ind w:left="5040" w:hanging="360"/>
+      </w:pPr>
+      <w:rPr>
+        <w:rFonts w:ascii="Symbol" w:hAnsi="Symbol" w:hint="default"/>
+      </w:rPr>
+    </w:lvl>
+    <w:lvl w:ilvl="7" w:tplc="04070003" w:tentative="1">
+      <w:start w:val="1"/>
+      <w:numFmt w:val="bullet"/>
+      <w:lvlText w:val="o"/>
+      <w:lvlJc w:val="left"/>
+      <w:pPr>
+        <w:ind w:left="5760" w:hanging="360"/>
+      </w:pPr>
+      <w:rPr>
+        <w:rFonts w:ascii="Courier New" w:hAnsi="Courier New" w:cs="Courier New" w:hint="default"/>
+      </w:rPr>
+    </w:lvl>
+    <w:lvl w:ilvl="8" w:tplc="04070005" w:tentative="1">
+      <w:start w:val="1"/>
+      <w:numFmt w:val="bullet"/>
+      <w:lvlText w:val=""/>
+      <w:lvlJc w:val="left"/>
+      <w:pPr>
+        <w:ind w:left="6480" w:hanging="360"/>
+      </w:pPr>
+      <w:rPr>
+        <w:rFonts w:ascii="Wingdings" w:hAnsi="Wingdings" w:hint="default"/>
+      </w:rPr>
+    </w:lvl>
+  </w:abstractNum>
+  <w:abstractNum w:abstractNumId="1" w15:restartNumberingAfterBreak="0">
     <w:nsid w:val="55BE0ECC"/>
     <w:multiLevelType w:val="multilevel"/>
     <w:tmpl w:val="2C8A3682"/>
@@ -1362,7 +1543,7 @@
       </w:pPr>
     </w:lvl>
   </w:abstractNum>
-  <w:abstractNum w:abstractNumId="1" w15:restartNumberingAfterBreak="0">
+  <w:abstractNum w:abstractNumId="2" w15:restartNumberingAfterBreak="0">
     <w:nsid w:val="657464F9"/>
     <w:multiLevelType w:val="hybridMultilevel"/>
     <w:tmpl w:val="0D946CB6"/>
@@ -1451,7 +1632,7 @@
       </w:pPr>
     </w:lvl>
   </w:abstractNum>
-  <w:abstractNum w:abstractNumId="2" w15:restartNumberingAfterBreak="0">
+  <w:abstractNum w:abstractNumId="3" w15:restartNumberingAfterBreak="0">
     <w:nsid w:val="7A6835CF"/>
     <w:multiLevelType w:val="hybridMultilevel"/>
     <w:tmpl w:val="E5CAF49A"/>
@@ -1540,20 +1721,23 @@
       </w:pPr>
     </w:lvl>
   </w:abstractNum>
-  <w:num w:numId="1">
+  <w:num w:numId="1" w16cid:durableId="1118915011">
+    <w:abstractNumId w:val="3"/>
+  </w:num>
+  <w:num w:numId="2" w16cid:durableId="2141726634">
     <w:abstractNumId w:val="2"/>
   </w:num>
-  <w:num w:numId="2">
+  <w:num w:numId="3" w16cid:durableId="2009213075">
     <w:abstractNumId w:val="1"/>
   </w:num>
-  <w:num w:numId="3">
+  <w:num w:numId="4" w16cid:durableId="1266961573">
     <w:abstractNumId w:val="0"/>
   </w:num>
 </w:numbering>
 </file>
 
 <file path=word/styles.xml><?xml version="1.0" encoding="utf-8"?>
-<w:styles xmlns:mc="http://schemas.openxmlformats.org/markup-compatibility/2006" xmlns:r="http://schemas.openxmlformats.org/officeDocument/2006/relationships" xmlns:w="http://schemas.openxmlformats.org/wordprocessingml/2006/main" xmlns:w14="http://schemas.microsoft.com/office/word/2010/wordml" xmlns:w15="http://schemas.microsoft.com/office/word/2012/wordml" xmlns:w16cex="http://schemas.microsoft.com/office/word/2018/wordml/cex" xmlns:w16cid="http://schemas.microsoft.com/office/word/2016/wordml/cid" xmlns:w16="http://schemas.microsoft.com/office/word/2018/wordml" xmlns:w16sdtdh="http://schemas.microsoft.com/office/word/2020/wordml/sdtdatahash" xmlns:w16se="http://schemas.microsoft.com/office/word/2015/wordml/symex" mc:Ignorable="w14 w15 w16se w16cid w16 w16cex w16sdtdh">
+<w:styles xmlns:mc="http://schemas.openxmlformats.org/markup-compatibility/2006" xmlns:r="http://schemas.openxmlformats.org/officeDocument/2006/relationships" xmlns:w="http://schemas.openxmlformats.org/wordprocessingml/2006/main" xmlns:w14="http://schemas.microsoft.com/office/word/2010/wordml" xmlns:w15="http://schemas.microsoft.com/office/word/2012/wordml" xmlns:w16cex="http://schemas.microsoft.com/office/word/2018/wordml/cex" xmlns:w16cid="http://schemas.microsoft.com/office/word/2016/wordml/cid" xmlns:w16="http://schemas.microsoft.com/office/word/2018/wordml" xmlns:w16du="http://schemas.microsoft.com/office/word/2023/wordml/word16du" xmlns:w16sdtdh="http://schemas.microsoft.com/office/word/2020/wordml/sdtdatahash" xmlns:w16sdtfl="http://schemas.microsoft.com/office/word/2024/wordml/sdtformatlock" xmlns:w16se="http://schemas.microsoft.com/office/word/2015/wordml/symex" mc:Ignorable="w14 w15 w16se w16cid w16 w16cex w16sdtdh w16sdtfl w16du">
   <w:docDefaults>
     <w:rPrDefault>
       <w:rPr>

</xml_diff>

<commit_message>
Olli am Kochen, retten Leon den Arsch
</commit_message>
<xml_diff>
--- a/Projektdokumentation.docx
+++ b/Projektdokumentation.docx
@@ -1,6 +1,6 @@
 
 <file path=word/document.xml><?xml version="1.0" encoding="utf-8"?>
-<w:document xmlns:wpc="http://schemas.microsoft.com/office/word/2010/wordprocessingCanvas" xmlns:cx="http://schemas.microsoft.com/office/drawing/2014/chartex" xmlns:cx1="http://schemas.microsoft.com/office/drawing/2015/9/8/chartex" xmlns:cx2="http://schemas.microsoft.com/office/drawing/2015/10/21/chartex" xmlns:cx3="http://schemas.microsoft.com/office/drawing/2016/5/9/chartex" xmlns:cx4="http://schemas.microsoft.com/office/drawing/2016/5/10/chartex" xmlns:cx5="http://schemas.microsoft.com/office/drawing/2016/5/11/chartex" xmlns:cx6="http://schemas.microsoft.com/office/drawing/2016/5/12/chartex" xmlns:cx7="http://schemas.microsoft.com/office/drawing/2016/5/13/chartex" xmlns:cx8="http://schemas.microsoft.com/office/drawing/2016/5/14/chartex" xmlns:mc="http://schemas.openxmlformats.org/markup-compatibility/2006" xmlns:aink="http://schemas.microsoft.com/office/drawing/2016/ink" xmlns:am3d="http://schemas.microsoft.com/office/drawing/2017/model3d" xmlns:o="urn:schemas-microsoft-com:office:office" xmlns:r="http://schemas.openxmlformats.org/officeDocument/2006/relationships" xmlns:m="http://schemas.openxmlformats.org/officeDocument/2006/math" xmlns:v="urn:schemas-microsoft-com:vml" xmlns:wp14="http://schemas.microsoft.com/office/word/2010/wordprocessingDrawing" xmlns:wp="http://schemas.openxmlformats.org/drawingml/2006/wordprocessingDrawing" xmlns:w10="urn:schemas-microsoft-com:office:word" xmlns:w="http://schemas.openxmlformats.org/wordprocessingml/2006/main" xmlns:w14="http://schemas.microsoft.com/office/word/2010/wordml" xmlns:w15="http://schemas.microsoft.com/office/word/2012/wordml" xmlns:w16cex="http://schemas.microsoft.com/office/word/2018/wordml/cex" xmlns:w16cid="http://schemas.microsoft.com/office/word/2016/wordml/cid" xmlns:w16="http://schemas.microsoft.com/office/word/2018/wordml" xmlns:w16sdtdh="http://schemas.microsoft.com/office/word/2020/wordml/sdtdatahash" xmlns:w16se="http://schemas.microsoft.com/office/word/2015/wordml/symex" xmlns:wpg="http://schemas.microsoft.com/office/word/2010/wordprocessingGroup" xmlns:wpi="http://schemas.microsoft.com/office/word/2010/wordprocessingInk" xmlns:wne="http://schemas.microsoft.com/office/word/2006/wordml" xmlns:wps="http://schemas.microsoft.com/office/word/2010/wordprocessingShape" mc:Ignorable="w14 w15 w16se w16cid w16 w16cex w16sdtdh wp14">
+<w:document xmlns:wpc="http://schemas.microsoft.com/office/word/2010/wordprocessingCanvas" xmlns:cx="http://schemas.microsoft.com/office/drawing/2014/chartex" xmlns:cx1="http://schemas.microsoft.com/office/drawing/2015/9/8/chartex" xmlns:cx2="http://schemas.microsoft.com/office/drawing/2015/10/21/chartex" xmlns:cx3="http://schemas.microsoft.com/office/drawing/2016/5/9/chartex" xmlns:cx4="http://schemas.microsoft.com/office/drawing/2016/5/10/chartex" xmlns:cx5="http://schemas.microsoft.com/office/drawing/2016/5/11/chartex" xmlns:cx6="http://schemas.microsoft.com/office/drawing/2016/5/12/chartex" xmlns:cx7="http://schemas.microsoft.com/office/drawing/2016/5/13/chartex" xmlns:cx8="http://schemas.microsoft.com/office/drawing/2016/5/14/chartex" xmlns:mc="http://schemas.openxmlformats.org/markup-compatibility/2006" xmlns:aink="http://schemas.microsoft.com/office/drawing/2016/ink" xmlns:am3d="http://schemas.microsoft.com/office/drawing/2017/model3d" xmlns:o="urn:schemas-microsoft-com:office:office" xmlns:oel="http://schemas.microsoft.com/office/2019/extlst" xmlns:r="http://schemas.openxmlformats.org/officeDocument/2006/relationships" xmlns:m="http://schemas.openxmlformats.org/officeDocument/2006/math" xmlns:v="urn:schemas-microsoft-com:vml" xmlns:wp14="http://schemas.microsoft.com/office/word/2010/wordprocessingDrawing" xmlns:wp="http://schemas.openxmlformats.org/drawingml/2006/wordprocessingDrawing" xmlns:w10="urn:schemas-microsoft-com:office:word" xmlns:w="http://schemas.openxmlformats.org/wordprocessingml/2006/main" xmlns:w14="http://schemas.microsoft.com/office/word/2010/wordml" xmlns:w15="http://schemas.microsoft.com/office/word/2012/wordml" xmlns:w16cex="http://schemas.microsoft.com/office/word/2018/wordml/cex" xmlns:w16cid="http://schemas.microsoft.com/office/word/2016/wordml/cid" xmlns:w16="http://schemas.microsoft.com/office/word/2018/wordml" xmlns:w16du="http://schemas.microsoft.com/office/word/2023/wordml/word16du" xmlns:w16sdtdh="http://schemas.microsoft.com/office/word/2020/wordml/sdtdatahash" xmlns:w16sdtfl="http://schemas.microsoft.com/office/word/2024/wordml/sdtformatlock" xmlns:w16se="http://schemas.microsoft.com/office/word/2015/wordml/symex" xmlns:wpg="http://schemas.microsoft.com/office/word/2010/wordprocessingGroup" xmlns:wpi="http://schemas.microsoft.com/office/word/2010/wordprocessingInk" xmlns:wne="http://schemas.microsoft.com/office/word/2006/wordml" xmlns:wps="http://schemas.microsoft.com/office/word/2010/wordprocessingShape" mc:Ignorable="w14 w15 w16se w16cid w16 w16cex w16sdtdh w16sdtfl w16du wp14">
   <w:body>
     <w:p>
       <w:pPr>
@@ -1301,7 +1301,19 @@
         <w:t xml:space="preserve">wurde auch für uns spürbar. </w:t>
       </w:r>
       <w:r>
-        <w:t xml:space="preserve">Jeder hatte eine andere Vorstellung bspw. des Designs und Ausbaus im Kopf und diese mussten kommuniziert und zusammengebracht werden. </w:t>
+        <w:t>Jeder hatte eine andere Vorstellung bspw. des Designs und Ausbaus im Kopf und diese mussten kommuniziert und zusammengebracht werden.</w:t>
+      </w:r>
+    </w:p>
+    <w:p>
+      <w:r>
+        <w:t xml:space="preserve">Auch die Programmierung </w:t>
+      </w:r>
+      <w:r>
+        <w:t xml:space="preserve">bat Diskussionsmaterial, angefangen bei der Wahl der Programmiersprache. Wir haben und für Java entschieden und festgestellt, dass die Sprache zwar sehr mächtig ist, jedoch für ein eher kleines Projekt wie unseres schon bei kleinen </w:t>
+      </w:r>
+      <w:r>
+        <w:lastRenderedPageBreak/>
+        <w:t>Änderungen, durch Mangel an Erfahrung, viel Arbeit erfordert. Das Einarbeiten war ein langer Prozess, den man mit breiterem Wissen, was die verschiedenen Programmiersprachen angeht, sicher hätte verkürzen können.</w:t>
       </w:r>
     </w:p>
     <w:p>
@@ -1323,7 +1335,6 @@
       </w:pPr>
       <w:bookmarkStart w:id="4" w:name="_Toc198897496"/>
       <w:r>
-        <w:lastRenderedPageBreak/>
         <w:t>Design</w:t>
       </w:r>
       <w:bookmarkEnd w:id="4"/>
@@ -1354,7 +1365,7 @@
 </file>
 
 <file path=word/numbering.xml><?xml version="1.0" encoding="utf-8"?>
-<w:numbering xmlns:wpc="http://schemas.microsoft.com/office/word/2010/wordprocessingCanvas" xmlns:cx="http://schemas.microsoft.com/office/drawing/2014/chartex" xmlns:cx1="http://schemas.microsoft.com/office/drawing/2015/9/8/chartex" xmlns:cx2="http://schemas.microsoft.com/office/drawing/2015/10/21/chartex" xmlns:cx3="http://schemas.microsoft.com/office/drawing/2016/5/9/chartex" xmlns:cx4="http://schemas.microsoft.com/office/drawing/2016/5/10/chartex" xmlns:cx5="http://schemas.microsoft.com/office/drawing/2016/5/11/chartex" xmlns:cx6="http://schemas.microsoft.com/office/drawing/2016/5/12/chartex" xmlns:cx7="http://schemas.microsoft.com/office/drawing/2016/5/13/chartex" xmlns:cx8="http://schemas.microsoft.com/office/drawing/2016/5/14/chartex" xmlns:mc="http://schemas.openxmlformats.org/markup-compatibility/2006" xmlns:aink="http://schemas.microsoft.com/office/drawing/2016/ink" xmlns:am3d="http://schemas.microsoft.com/office/drawing/2017/model3d" xmlns:o="urn:schemas-microsoft-com:office:office" xmlns:r="http://schemas.openxmlformats.org/officeDocument/2006/relationships" xmlns:m="http://schemas.openxmlformats.org/officeDocument/2006/math" xmlns:v="urn:schemas-microsoft-com:vml" xmlns:wp14="http://schemas.microsoft.com/office/word/2010/wordprocessingDrawing" xmlns:wp="http://schemas.openxmlformats.org/drawingml/2006/wordprocessingDrawing" xmlns:w10="urn:schemas-microsoft-com:office:word" xmlns:w="http://schemas.openxmlformats.org/wordprocessingml/2006/main" xmlns:w14="http://schemas.microsoft.com/office/word/2010/wordml" xmlns:w15="http://schemas.microsoft.com/office/word/2012/wordml" xmlns:w16cex="http://schemas.microsoft.com/office/word/2018/wordml/cex" xmlns:w16cid="http://schemas.microsoft.com/office/word/2016/wordml/cid" xmlns:w16="http://schemas.microsoft.com/office/word/2018/wordml" xmlns:w16sdtdh="http://schemas.microsoft.com/office/word/2020/wordml/sdtdatahash" xmlns:w16se="http://schemas.microsoft.com/office/word/2015/wordml/symex" xmlns:wpg="http://schemas.microsoft.com/office/word/2010/wordprocessingGroup" xmlns:wpi="http://schemas.microsoft.com/office/word/2010/wordprocessingInk" xmlns:wne="http://schemas.microsoft.com/office/word/2006/wordml" xmlns:wps="http://schemas.microsoft.com/office/word/2010/wordprocessingShape" mc:Ignorable="w14 w15 w16se w16cid w16 w16cex w16sdtdh wp14">
+<w:numbering xmlns:wpc="http://schemas.microsoft.com/office/word/2010/wordprocessingCanvas" xmlns:cx="http://schemas.microsoft.com/office/drawing/2014/chartex" xmlns:cx1="http://schemas.microsoft.com/office/drawing/2015/9/8/chartex" xmlns:cx2="http://schemas.microsoft.com/office/drawing/2015/10/21/chartex" xmlns:cx3="http://schemas.microsoft.com/office/drawing/2016/5/9/chartex" xmlns:cx4="http://schemas.microsoft.com/office/drawing/2016/5/10/chartex" xmlns:cx5="http://schemas.microsoft.com/office/drawing/2016/5/11/chartex" xmlns:cx6="http://schemas.microsoft.com/office/drawing/2016/5/12/chartex" xmlns:cx7="http://schemas.microsoft.com/office/drawing/2016/5/13/chartex" xmlns:cx8="http://schemas.microsoft.com/office/drawing/2016/5/14/chartex" xmlns:mc="http://schemas.openxmlformats.org/markup-compatibility/2006" xmlns:aink="http://schemas.microsoft.com/office/drawing/2016/ink" xmlns:am3d="http://schemas.microsoft.com/office/drawing/2017/model3d" xmlns:o="urn:schemas-microsoft-com:office:office" xmlns:oel="http://schemas.microsoft.com/office/2019/extlst" xmlns:r="http://schemas.openxmlformats.org/officeDocument/2006/relationships" xmlns:m="http://schemas.openxmlformats.org/officeDocument/2006/math" xmlns:v="urn:schemas-microsoft-com:vml" xmlns:wp14="http://schemas.microsoft.com/office/word/2010/wordprocessingDrawing" xmlns:wp="http://schemas.openxmlformats.org/drawingml/2006/wordprocessingDrawing" xmlns:w10="urn:schemas-microsoft-com:office:word" xmlns:w="http://schemas.openxmlformats.org/wordprocessingml/2006/main" xmlns:w14="http://schemas.microsoft.com/office/word/2010/wordml" xmlns:w15="http://schemas.microsoft.com/office/word/2012/wordml" xmlns:w16cex="http://schemas.microsoft.com/office/word/2018/wordml/cex" xmlns:w16cid="http://schemas.microsoft.com/office/word/2016/wordml/cid" xmlns:w16="http://schemas.microsoft.com/office/word/2018/wordml" xmlns:w16du="http://schemas.microsoft.com/office/word/2023/wordml/word16du" xmlns:w16sdtdh="http://schemas.microsoft.com/office/word/2020/wordml/sdtdatahash" xmlns:w16sdtfl="http://schemas.microsoft.com/office/word/2024/wordml/sdtformatlock" xmlns:w16se="http://schemas.microsoft.com/office/word/2015/wordml/symex" xmlns:wpg="http://schemas.microsoft.com/office/word/2010/wordprocessingGroup" xmlns:wpi="http://schemas.microsoft.com/office/word/2010/wordprocessingInk" xmlns:wne="http://schemas.microsoft.com/office/word/2006/wordml" xmlns:wps="http://schemas.microsoft.com/office/word/2010/wordprocessingShape" mc:Ignorable="w14 w15 w16se w16cid w16 w16cex w16sdtdh w16sdtfl w16du wp14">
   <w:abstractNum w:abstractNumId="0" w15:restartNumberingAfterBreak="0">
     <w:nsid w:val="126020B5"/>
     <w:multiLevelType w:val="hybridMultilevel"/>
@@ -1732,23 +1743,23 @@
       </w:pPr>
     </w:lvl>
   </w:abstractNum>
-  <w:num w:numId="1">
+  <w:num w:numId="1" w16cid:durableId="1562445753">
     <w:abstractNumId w:val="3"/>
   </w:num>
-  <w:num w:numId="2">
+  <w:num w:numId="2" w16cid:durableId="173111224">
     <w:abstractNumId w:val="2"/>
   </w:num>
-  <w:num w:numId="3">
+  <w:num w:numId="3" w16cid:durableId="570625854">
     <w:abstractNumId w:val="1"/>
   </w:num>
-  <w:num w:numId="4">
+  <w:num w:numId="4" w16cid:durableId="1945501704">
     <w:abstractNumId w:val="0"/>
   </w:num>
 </w:numbering>
 </file>
 
 <file path=word/styles.xml><?xml version="1.0" encoding="utf-8"?>
-<w:styles xmlns:mc="http://schemas.openxmlformats.org/markup-compatibility/2006" xmlns:r="http://schemas.openxmlformats.org/officeDocument/2006/relationships" xmlns:w="http://schemas.openxmlformats.org/wordprocessingml/2006/main" xmlns:w14="http://schemas.microsoft.com/office/word/2010/wordml" xmlns:w15="http://schemas.microsoft.com/office/word/2012/wordml" xmlns:w16cex="http://schemas.microsoft.com/office/word/2018/wordml/cex" xmlns:w16cid="http://schemas.microsoft.com/office/word/2016/wordml/cid" xmlns:w16="http://schemas.microsoft.com/office/word/2018/wordml" xmlns:w16sdtdh="http://schemas.microsoft.com/office/word/2020/wordml/sdtdatahash" xmlns:w16se="http://schemas.microsoft.com/office/word/2015/wordml/symex" mc:Ignorable="w14 w15 w16se w16cid w16 w16cex w16sdtdh">
+<w:styles xmlns:mc="http://schemas.openxmlformats.org/markup-compatibility/2006" xmlns:r="http://schemas.openxmlformats.org/officeDocument/2006/relationships" xmlns:w="http://schemas.openxmlformats.org/wordprocessingml/2006/main" xmlns:w14="http://schemas.microsoft.com/office/word/2010/wordml" xmlns:w15="http://schemas.microsoft.com/office/word/2012/wordml" xmlns:w16cex="http://schemas.microsoft.com/office/word/2018/wordml/cex" xmlns:w16cid="http://schemas.microsoft.com/office/word/2016/wordml/cid" xmlns:w16="http://schemas.microsoft.com/office/word/2018/wordml" xmlns:w16du="http://schemas.microsoft.com/office/word/2023/wordml/word16du" xmlns:w16sdtdh="http://schemas.microsoft.com/office/word/2020/wordml/sdtdatahash" xmlns:w16sdtfl="http://schemas.microsoft.com/office/word/2024/wordml/sdtformatlock" xmlns:w16se="http://schemas.microsoft.com/office/word/2015/wordml/symex" mc:Ignorable="w14 w15 w16se w16cid w16 w16cex w16sdtdh w16sdtfl w16du">
   <w:docDefaults>
     <w:rPrDefault>
       <w:rPr>

</xml_diff>

<commit_message>
Lessons Learned und Design text
</commit_message>
<xml_diff>
--- a/Projektdokumentation.docx
+++ b/Projektdokumentation.docx
@@ -1047,7 +1047,21 @@
         <w:rPr>
           <w:highlight w:val="yellow"/>
         </w:rPr>
-        <w:t>(Technikkram und DB Erklärung)</w:t>
+        <w:t xml:space="preserve">(Technikkram und </w:t>
+      </w:r>
+      <w:proofErr w:type="gramStart"/>
+      <w:r>
+        <w:rPr>
+          <w:highlight w:val="yellow"/>
+        </w:rPr>
+        <w:t>DB Erklärung</w:t>
+      </w:r>
+      <w:proofErr w:type="gramEnd"/>
+      <w:r>
+        <w:rPr>
+          <w:highlight w:val="yellow"/>
+        </w:rPr>
+        <w:t>)</w:t>
       </w:r>
       <w:r>
         <w:t xml:space="preserve"> </w:t>
@@ -1371,34 +1385,29 @@
     </w:p>
     <w:p>
       <w:r>
-        <w:rPr>
-          <w:highlight w:val="yellow"/>
-        </w:rPr>
-        <w:t>Probleme: Datenbankanbindung / hosten</w:t>
-      </w:r>
-      <w:r>
-        <w:rPr>
-          <w:highlight w:val="yellow"/>
-        </w:rPr>
-        <w:t xml:space="preserve"> (Leon)</w:t>
-      </w:r>
-      <w:r>
-        <w:rPr>
-          <w:highlight w:val="yellow"/>
-        </w:rPr>
-        <w:t xml:space="preserve"> </w:t>
-      </w:r>
-      <w:r>
-        <w:rPr>
-          <w:highlight w:val="yellow"/>
-        </w:rPr>
-        <w:sym w:font="Wingdings" w:char="F0E0"/>
-      </w:r>
-      <w:r>
-        <w:rPr>
-          <w:highlight w:val="yellow"/>
-        </w:rPr>
-        <w:t xml:space="preserve"> bitte mehr Kontext oder ein/2 Sätze dazu</w:t>
+        <w:t>Während der Zusammenarbeit im Team traten große Probleme auf</w:t>
+      </w:r>
+      <w:r>
+        <w:t xml:space="preserve"> mit der Verbindung zu einer lokal gehosteten Datenbank. </w:t>
+      </w:r>
+      <w:r>
+        <w:t xml:space="preserve">Wir haben gelernt, dass lokale Datenbanken durch Firewalls und fehlende Portfreigaben nicht von außen erreichbar sind. Zur Vermeidung dieses Problems haben wir uns für eine MySQL-Datenbank von freesqldatabase.com entschieden. Die Einrichtung in Java erfolgte durch die Konfiguration des </w:t>
+      </w:r>
+      <w:proofErr w:type="spellStart"/>
+      <w:proofErr w:type="gramStart"/>
+      <w:r>
+        <w:t>application.properties</w:t>
+      </w:r>
+      <w:proofErr w:type="spellEnd"/>
+      <w:proofErr w:type="gramEnd"/>
+      <w:r>
+        <w:t>-Files, in dem wir die URL, den Benutzer und das Passwort der entfernten Datenbank hinterlegt haben. Durch die teamübergreifende Anbindung wurde die Entwicklung deutlich erleichtert</w:t>
+      </w:r>
+      <w:r>
+        <w:t xml:space="preserve"> und das Projekt startbereit</w:t>
+      </w:r>
+      <w:r>
+        <w:t>.</w:t>
       </w:r>
     </w:p>
     <w:p>
@@ -1418,10 +1427,31 @@
     </w:p>
     <w:p>
       <w:r>
-        <w:rPr>
-          <w:highlight w:val="yellow"/>
-        </w:rPr>
-        <w:t>Hier fehlen noch paar Sätze von Leon zur Umsetzung des Designs und wieso wir was bspw. ändern mussten.</w:t>
+        <w:t>Im Laufe unseres Projekts haben wir viele wertvolle Erkenntnisse im Bereich Design gesammelt. Besonders die gezielte Auswahl und der gezielte Einsatz von Farben haben eine zentrale Rolle gespielt.</w:t>
+      </w:r>
+    </w:p>
+    <w:p>
+      <w:r>
+        <w:t xml:space="preserve">Als Primärfarbe haben wir #003959 verwendet, ein tiefes Blau, das Seriosität, Stabilität und technische Präzision ausstrahlt – passend für den Charakter unserer Anwendung. Für Hervorhebungen und interaktive Elemente wie Hover-Effekte auf Links oder kleinere Beschreibungstexte kam die deutlich hellere, kontraststarke Farbe #55AFC2 zum Einsatz. Sie </w:t>
+      </w:r>
+      <w:r>
+        <w:lastRenderedPageBreak/>
+        <w:t>sorgt für visuelle Rückmeldung und unterstützt die Benutzerfreundlichkeit, ohne den Gesamteindruck zu stören.</w:t>
+      </w:r>
+    </w:p>
+    <w:p>
+      <w:r>
+        <w:t>Für Aktions-Icons wie Löschen oder Bearbeiten wurde bewusst die Signalfarbe #810101 gewählt. Sie erzeugt sofort Aufmerksamkeit und vermittelt klare Bedeutungen – ein roter Farbton für kritische Aktionen (z. B. „Löschen“) schafft dabei intuitive Verständlichkeit.</w:t>
+      </w:r>
+    </w:p>
+    <w:p>
+      <w:r>
+        <w:t>Ein zentrales gestalterisches Element ist der Hintergrund-Gradient, der aus den Farben Rot, Orange und Gelb besteht. Durch diesen Farbverlauf konnten wir dem Design mehr Dynamik und Wärme verleihen, ohne die Hauptfarben zu verdrängen. Der Gradient bringt visuelles Leben in die Seite und erzeugt eine angenehme Grundstimmung – vor allem in Kombination mit den zurückhaltenderen Hauptfarben.</w:t>
+      </w:r>
+    </w:p>
+    <w:p>
+      <w:r>
+        <w:t>Insgesamt haben wir gelernt, wie wichtig ein konsistentes Farbkonzept ist – sowohl funktional als auch ästhetisch. Die gezielte Farbwahl unterstützte nicht nur die Benutzerführung, sondern auch die Wiedererkennbarkeit und emotionale Wirkung unserer Anwendung.</w:t>
       </w:r>
     </w:p>
     <w:p>
@@ -2700,6 +2730,7 @@
   <w:style w:type="character" w:default="1" w:styleId="Absatz-Standardschriftart">
     <w:name w:val="Default Paragraph Font"/>
     <w:uiPriority w:val="1"/>
+    <w:semiHidden/>
     <w:unhideWhenUsed/>
   </w:style>
   <w:style w:type="table" w:default="1" w:styleId="NormaleTabelle">

</xml_diff>